<commit_message>
[cs231p] add comments for hw1
</commit_message>
<xml_diff>
--- a/career/elevator_pitch.docx
+++ b/career/elevator_pitch.docx
@@ -10,6 +10,14 @@
     <w:p>
       <w:r>
         <w:t>I have 3 years of production-grade industrial experience in building and improving highly scalable, reliable and secure Backend Software Solutions from ground up, end to end.</w:t>
+      </w:r>
+    </w:p>
+    <w:p>
+      <w:r>
+        <w:t>I have worked in a fast paced startup and more organized MNC</w:t>
+      </w:r>
+      <w:r>
+        <w:t>.</w:t>
       </w:r>
     </w:p>
     <w:p>

</xml_diff>